<commit_message>
Updating CV and Cover Letter for the script
</commit_message>
<xml_diff>
--- a/Sem04/ADS1/InternshipCvAndCoverLetterGenerator/src/main/resources/Cover Letter.docx
+++ b/Sem04/ADS1/InternshipCvAndCoverLetterGenerator/src/main/resources/Cover Letter.docx
@@ -1,6 +1,6 @@
 
 <file path=word/document.xml><?xml version="1.0" encoding="utf-8"?>
-<w:document xmlns:wpc="http://schemas.microsoft.com/office/word/2010/wordprocessingCanvas" xmlns:cx="http://schemas.microsoft.com/office/drawing/2014/chartex" xmlns:cx1="http://schemas.microsoft.com/office/drawing/2015/9/8/chartex" xmlns:cx2="http://schemas.microsoft.com/office/drawing/2015/10/21/chartex" xmlns:cx3="http://schemas.microsoft.com/office/drawing/2016/5/9/chartex" xmlns:cx4="http://schemas.microsoft.com/office/drawing/2016/5/10/chartex" xmlns:cx5="http://schemas.microsoft.com/office/drawing/2016/5/11/chartex" xmlns:cx6="http://schemas.microsoft.com/office/drawing/2016/5/12/chartex" xmlns:cx7="http://schemas.microsoft.com/office/drawing/2016/5/13/chartex" xmlns:cx8="http://schemas.microsoft.com/office/drawing/2016/5/14/chartex" xmlns:mc="http://schemas.openxmlformats.org/markup-compatibility/2006" xmlns:aink="http://schemas.microsoft.com/office/drawing/2016/ink" xmlns:am3d="http://schemas.microsoft.com/office/drawing/2017/model3d" xmlns:o="urn:schemas-microsoft-com:office:office" xmlns:r="http://schemas.openxmlformats.org/officeDocument/2006/relationships" xmlns:m="http://schemas.openxmlformats.org/officeDocument/2006/math" xmlns:v="urn:schemas-microsoft-com:vml" xmlns:wp14="http://schemas.microsoft.com/office/word/2010/wordprocessingDrawing" xmlns:wp="http://schemas.openxmlformats.org/drawingml/2006/wordprocessingDrawing" xmlns:w10="urn:schemas-microsoft-com:office:word" xmlns:w="http://schemas.openxmlformats.org/wordprocessingml/2006/main" xmlns:w14="http://schemas.microsoft.com/office/word/2010/wordml" xmlns:w15="http://schemas.microsoft.com/office/word/2012/wordml" xmlns:w16cex="http://schemas.microsoft.com/office/word/2018/wordml/cex" xmlns:w16cid="http://schemas.microsoft.com/office/word/2016/wordml/cid" xmlns:w16="http://schemas.microsoft.com/office/word/2018/wordml" xmlns:w16sdtdh="http://schemas.microsoft.com/office/word/2020/wordml/sdtdatahash" xmlns:w16se="http://schemas.microsoft.com/office/word/2015/wordml/symex" xmlns:wpg="http://schemas.microsoft.com/office/word/2010/wordprocessingGroup" xmlns:wpi="http://schemas.microsoft.com/office/word/2010/wordprocessingInk" xmlns:wne="http://schemas.microsoft.com/office/word/2006/wordml" xmlns:wps="http://schemas.microsoft.com/office/word/2010/wordprocessingShape" mc:Ignorable="w14 w15 w16se w16cid w16 w16cex w16sdtdh wp14">
+<w:document xmlns:wpc="http://schemas.microsoft.com/office/word/2010/wordprocessingCanvas" xmlns:cx="http://schemas.microsoft.com/office/drawing/2014/chartex" xmlns:cx1="http://schemas.microsoft.com/office/drawing/2015/9/8/chartex" xmlns:cx2="http://schemas.microsoft.com/office/drawing/2015/10/21/chartex" xmlns:cx3="http://schemas.microsoft.com/office/drawing/2016/5/9/chartex" xmlns:cx4="http://schemas.microsoft.com/office/drawing/2016/5/10/chartex" xmlns:cx5="http://schemas.microsoft.com/office/drawing/2016/5/11/chartex" xmlns:cx6="http://schemas.microsoft.com/office/drawing/2016/5/12/chartex" xmlns:cx7="http://schemas.microsoft.com/office/drawing/2016/5/13/chartex" xmlns:cx8="http://schemas.microsoft.com/office/drawing/2016/5/14/chartex" xmlns:mc="http://schemas.openxmlformats.org/markup-compatibility/2006" xmlns:aink="http://schemas.microsoft.com/office/drawing/2016/ink" xmlns:am3d="http://schemas.microsoft.com/office/drawing/2017/model3d" xmlns:o="urn:schemas-microsoft-com:office:office" xmlns:oel="http://schemas.microsoft.com/office/2019/extlst" xmlns:r="http://schemas.openxmlformats.org/officeDocument/2006/relationships" xmlns:m="http://schemas.openxmlformats.org/officeDocument/2006/math" xmlns:v="urn:schemas-microsoft-com:vml" xmlns:wp14="http://schemas.microsoft.com/office/word/2010/wordprocessingDrawing" xmlns:wp="http://schemas.openxmlformats.org/drawingml/2006/wordprocessingDrawing" xmlns:w10="urn:schemas-microsoft-com:office:word" xmlns:w="http://schemas.openxmlformats.org/wordprocessingml/2006/main" xmlns:w14="http://schemas.microsoft.com/office/word/2010/wordml" xmlns:w15="http://schemas.microsoft.com/office/word/2012/wordml" xmlns:w16cex="http://schemas.microsoft.com/office/word/2018/wordml/cex" xmlns:w16cid="http://schemas.microsoft.com/office/word/2016/wordml/cid" xmlns:w16="http://schemas.microsoft.com/office/word/2018/wordml" xmlns:w16sdtdh="http://schemas.microsoft.com/office/word/2020/wordml/sdtdatahash" xmlns:w16se="http://schemas.microsoft.com/office/word/2015/wordml/symex" xmlns:wpg="http://schemas.microsoft.com/office/word/2010/wordprocessingGroup" xmlns:wpi="http://schemas.microsoft.com/office/word/2010/wordprocessingInk" xmlns:wne="http://schemas.microsoft.com/office/word/2006/wordml" xmlns:wps="http://schemas.microsoft.com/office/word/2010/wordprocessingShape" mc:Ignorable="w14 w15 w16se w16cid w16 w16cex w16sdtdh wp14">
   <w:body>
     <w:p>
       <w:pPr>
@@ -452,31 +452,7 @@
         <w:rPr>
           <w:rFonts w:ascii="Nunito Sans" w:hAnsi="Nunito Sans"/>
         </w:rPr>
-        <w:t>I am currently taking a</w:t>
-      </w:r>
-      <w:r>
-        <w:rPr>
-          <w:rFonts w:ascii="Nunito Sans" w:hAnsi="Nunito Sans"/>
-        </w:rPr>
-        <w:t> </w:t>
-      </w:r>
-      <w:r>
-        <w:rPr>
-          <w:rFonts w:ascii="Nunito Sans" w:hAnsi="Nunito Sans"/>
-        </w:rPr>
-        <w:t>Bachelor</w:t>
-      </w:r>
-      <w:r>
-        <w:rPr>
-          <w:rFonts w:ascii="Nunito Sans" w:hAnsi="Nunito Sans"/>
-        </w:rPr>
-        <w:t>‘s</w:t>
-      </w:r>
-      <w:r>
-        <w:rPr>
-          <w:rFonts w:ascii="Nunito Sans" w:hAnsi="Nunito Sans"/>
-        </w:rPr>
-        <w:t xml:space="preserve"> degree at Via University College. While working on projects in school, I have developed a skill to adapt to every situation I am in and come up with creative solutions to problems that can occur. My expertise in Git and Github grew significantly. Waterfall and Scrum methodologies were strictly followed during the projects for the highest learning outcome. Our latest project was full</w:t>
+        <w:t>I am currently taking a Bachelor‘s degree at Via University College. While working on projects in school, I have developed a skill to adapt to every situation I am in and come up with creative solutions to problems that can occur. My expertise in Git and Github grew significantly. Waterfall and Scrum methodologies were strictly followed during the projects for the highest learning outcome. Our latest project was full</w:t>
       </w:r>
       <w:r>
         <w:rPr>
@@ -489,7 +465,7 @@
         <w:rPr>
           <w:rFonts w:ascii="Nunito Sans" w:hAnsi="Nunito Sans"/>
         </w:rPr>
-        <w:t xml:space="preserve">stack development of an application for selling experience products.  </w:t>
+        <w:t>stack development of an application for selling experience products. This project was implemented using Java, Spring, JPA and Swagger for an API documentation.</w:t>
       </w:r>
     </w:p>
     <w:p>
@@ -503,85 +479,19 @@
         <w:rPr>
           <w:rFonts w:ascii="Nunito Sans" w:hAnsi="Nunito Sans"/>
         </w:rPr>
-        <w:t>I am proficient with a number of programming languages, including TypeScript, Java and  C#. I am currently employed as a Tech</w:t>
-      </w:r>
-      <w:r>
-        <w:rPr>
-          <w:rFonts w:ascii="Nunito Sans" w:hAnsi="Nunito Sans"/>
-        </w:rPr>
-        <w:t xml:space="preserve"> </w:t>
-      </w:r>
-      <w:r>
-        <w:rPr>
-          <w:rFonts w:ascii="Nunito Sans" w:hAnsi="Nunito Sans"/>
-        </w:rPr>
-        <w:t>Student</w:t>
-      </w:r>
-      <w:r>
-        <w:rPr>
-          <w:rFonts w:ascii="Nunito Sans" w:hAnsi="Nunito Sans"/>
-        </w:rPr>
-        <w:t xml:space="preserve"> Assistant at WhiteAway Group. My responsibilities mainly consist of </w:t>
-      </w:r>
-      <w:r>
-        <w:rPr>
-          <w:rFonts w:ascii="Nunito Sans" w:hAnsi="Nunito Sans"/>
-        </w:rPr>
-        <w:t>infrastructure</w:t>
-      </w:r>
-      <w:r>
-        <w:rPr>
-          <w:rFonts w:ascii="Nunito Sans" w:hAnsi="Nunito Sans"/>
-        </w:rPr>
-        <w:t xml:space="preserve"> and </w:t>
-      </w:r>
-      <w:r>
-        <w:rPr>
-          <w:rFonts w:ascii="Nunito Sans" w:hAnsi="Nunito Sans"/>
-        </w:rPr>
-        <w:t>back-end</w:t>
-      </w:r>
-      <w:r>
-        <w:rPr>
-          <w:rFonts w:ascii="Nunito Sans" w:hAnsi="Nunito Sans"/>
-        </w:rPr>
-        <w:t xml:space="preserve"> development</w:t>
-      </w:r>
-      <w:r>
-        <w:rPr>
-          <w:rFonts w:ascii="Nunito Sans" w:hAnsi="Nunito Sans"/>
-        </w:rPr>
-        <w:t>. I am currently working with</w:t>
-      </w:r>
-      <w:r>
-        <w:rPr>
-          <w:rFonts w:ascii="Nunito Sans" w:hAnsi="Nunito Sans"/>
-        </w:rPr>
-        <w:t xml:space="preserve"> the</w:t>
-      </w:r>
-      <w:r>
-        <w:rPr>
-          <w:rFonts w:ascii="Nunito Sans" w:hAnsi="Nunito Sans"/>
-        </w:rPr>
-        <w:t xml:space="preserve"> following technologies:</w:t>
-      </w:r>
-      <w:r>
-        <w:rPr>
-          <w:rFonts w:ascii="Nunito Sans" w:hAnsi="Nunito Sans"/>
-        </w:rPr>
-        <w:t xml:space="preserve"> Node.js, TypeScript, AWS, Kubernetes, Docker</w:t>
-      </w:r>
-      <w:r>
-        <w:rPr>
-          <w:rFonts w:ascii="Nunito Sans" w:hAnsi="Nunito Sans"/>
-        </w:rPr>
-        <w:t>, Terraform and CircleCi</w:t>
-      </w:r>
-      <w:r>
-        <w:rPr>
-          <w:rFonts w:ascii="Nunito Sans" w:hAnsi="Nunito Sans"/>
-        </w:rPr>
-        <w:t>. Before, I worked as a Game Developer at TrainYourEyes.dk where I developed JavaScript and TypeScript exercises. My projects are now used for helping people with various types of sight problems. My work experience taught me to efficiently self-manage when working on separate assignments and collaborate in a group environment.</w:t>
+        <w:t>I am proficient with a number of programming languages, including TypeScript, Java and  C#. I am currently employed as a Tech Student Assistant at WhiteAway Group. My responsibilities mainly consist of infrastructure</w:t>
+      </w:r>
+      <w:r>
+        <w:rPr>
+          <w:rFonts w:ascii="Nunito Sans" w:hAnsi="Nunito Sans"/>
+        </w:rPr>
+        <w:t>, DevOps</w:t>
+      </w:r>
+      <w:r>
+        <w:rPr>
+          <w:rFonts w:ascii="Nunito Sans" w:hAnsi="Nunito Sans"/>
+        </w:rPr>
+        <w:t xml:space="preserve"> and back-end development. I am currently working with the following technologies: Node.js, TypeScript, AWS, Kubernetes, Docker, Terraform and CircleCi. Before, I worked as a Game Developer at TrainYourEyes.dk where I developed JavaScript and TypeScript exercises. My projects are now used for helping people with various types of sight problems. My work experience taught me to efficiently self-manage when working on separate assignments and collaborate in a group environment.</w:t>
       </w:r>
     </w:p>
     <w:p>

</xml_diff>